<commit_message>
HTML & CSS modified on ubuntu
</commit_message>
<xml_diff>
--- a/HTML & CSS.docx
+++ b/HTML & CSS.docx
@@ -1801,7 +1801,6 @@
         <w:spacing w:after="0"/>
         <w:jc w:val="center"/>
         <w:rPr>
-          <w:rFonts w:hint="cs"/>
           <w:color w:val="4472C4" w:themeColor="accent1"/>
           <w:sz w:val="48"/>
           <w:szCs w:val="48"/>
@@ -2047,7 +2046,6 @@
         </w:tabs>
         <w:spacing w:after="0"/>
         <w:rPr>
-          <w:rFonts w:hint="cs"/>
           <w:sz w:val="48"/>
           <w:szCs w:val="48"/>
           <w:lang w:bidi="ar-EG"/>
@@ -2478,7 +2476,6 @@
         <w:bidi/>
         <w:spacing w:after="0"/>
         <w:rPr>
-          <w:rFonts w:hint="cs"/>
           <w:color w:val="833C0B" w:themeColor="accent2" w:themeShade="80"/>
           <w:sz w:val="44"/>
           <w:rtl/>
@@ -2725,7 +2722,6 @@
         </w:tabs>
         <w:spacing w:after="0"/>
         <w:rPr>
-          <w:rFonts w:hint="cs"/>
           <w:sz w:val="52"/>
           <w:szCs w:val="52"/>
           <w:rtl/>
@@ -2739,15 +2735,7 @@
           <w:lang w:bidi="ar-EG"/>
         </w:rPr>
         <w:lastRenderedPageBreak/>
-        <w:t>&lt;</w:t>
-      </w:r>
-      <w:r>
-        <w:rPr>
-          <w:sz w:val="52"/>
-          <w:szCs w:val="52"/>
-          <w:lang w:bidi="ar-EG"/>
-        </w:rPr>
-        <w:t xml:space="preserve">form </w:t>
+        <w:t xml:space="preserve">&lt;form </w:t>
       </w:r>
       <w:r>
         <w:rPr>
@@ -2764,15 +2752,7 @@
           <w:szCs w:val="52"/>
           <w:lang w:bidi="ar-EG"/>
         </w:rPr>
-        <w:t xml:space="preserve"> method="post</w:t>
-      </w:r>
-      <w:r>
-        <w:rPr>
-          <w:sz w:val="52"/>
-          <w:szCs w:val="52"/>
-          <w:lang w:bidi="ar-EG"/>
-        </w:rPr>
-        <w:t>"&gt;</w:t>
+        <w:t xml:space="preserve"> method="post"&gt;</w:t>
       </w:r>
       <w:r>
         <w:rPr>
@@ -3028,30 +3008,15 @@
           <w:sz w:val="44"/>
           <w:lang w:bidi="ar-EG"/>
         </w:rPr>
-        <w:t xml:space="preserve">I have read all </w:t>
-      </w:r>
-      <w:r>
-        <w:rPr>
-          <w:sz w:val="44"/>
-          <w:lang w:bidi="ar-EG"/>
-        </w:rPr>
-        <w:t>license</w:t>
-      </w:r>
-      <w:r>
-        <w:rPr>
-          <w:sz w:val="44"/>
-          <w:lang w:bidi="ar-EG"/>
-        </w:rPr>
-        <w:t xml:space="preserve"> agreements&lt;/label&gt;</w:t>
-      </w:r>
-    </w:p>
-    <w:p>
-      <w:pPr>
-        <w:tabs>
-          <w:tab w:val="left" w:pos="972"/>
-        </w:tabs>
-        <w:rPr>
-          <w:rFonts w:hint="cs"/>
+        <w:t>I have read all license agreements&lt;/label&gt;</w:t>
+      </w:r>
+    </w:p>
+    <w:p>
+      <w:pPr>
+        <w:tabs>
+          <w:tab w:val="left" w:pos="972"/>
+        </w:tabs>
+        <w:rPr>
           <w:sz w:val="44"/>
           <w:lang w:bidi="ar-EG"/>
         </w:rPr>
@@ -3068,52 +3033,23 @@
           <w:sz w:val="44"/>
           <w:lang w:bidi="ar-EG"/>
         </w:rPr>
-        <w:t xml:space="preserve">id="terms" </w:t>
-      </w:r>
-      <w:r>
-        <w:rPr>
-          <w:sz w:val="44"/>
-          <w:lang w:bidi="ar-EG"/>
-        </w:rPr>
-        <w:t>name="agreement"</w:t>
-      </w:r>
-      <w:r>
-        <w:rPr>
-          <w:sz w:val="44"/>
-          <w:lang w:bidi="ar-EG"/>
-        </w:rPr>
-        <w:t xml:space="preserve"> </w:t>
-      </w:r>
-      <w:r>
-        <w:rPr>
-          <w:sz w:val="44"/>
-          <w:lang w:bidi="ar-EG"/>
-        </w:rPr>
-        <w:t>value="agree</w:t>
-      </w:r>
-      <w:r>
-        <w:rPr>
-          <w:sz w:val="44"/>
-          <w:lang w:bidi="ar-EG"/>
-        </w:rPr>
-        <w:t>d</w:t>
-      </w:r>
-      <w:r>
-        <w:rPr>
-          <w:sz w:val="44"/>
-          <w:lang w:bidi="ar-EG"/>
-        </w:rPr>
-        <w:t>"&gt;</w:t>
-      </w:r>
-    </w:p>
-    <w:p>
-      <w:pPr>
-        <w:tabs>
-          <w:tab w:val="left" w:pos="972"/>
-        </w:tabs>
-        <w:spacing w:after="0"/>
-        <w:rPr>
-          <w:rFonts w:hint="cs"/>
+        <w:t xml:space="preserve">id="terms" name="agreement" </w:t>
+      </w:r>
+      <w:r>
+        <w:rPr>
+          <w:sz w:val="44"/>
+          <w:lang w:bidi="ar-EG"/>
+        </w:rPr>
+        <w:t>value="agreed"&gt;</w:t>
+      </w:r>
+    </w:p>
+    <w:p>
+      <w:pPr>
+        <w:tabs>
+          <w:tab w:val="left" w:pos="972"/>
+        </w:tabs>
+        <w:spacing w:after="0"/>
+        <w:rPr>
           <w:sz w:val="44"/>
           <w:rtl/>
           <w:lang w:bidi="ar-EG"/>
@@ -3171,29 +3107,37 @@
           <w:lang w:bidi="ar-EG"/>
         </w:rPr>
       </w:pPr>
-    </w:p>
-    <w:p>
-      <w:pPr>
-        <w:tabs>
-          <w:tab w:val="left" w:pos="972"/>
-        </w:tabs>
-        <w:spacing w:after="0"/>
-        <w:rPr>
-          <w:color w:val="833C0B" w:themeColor="accent2" w:themeShade="80"/>
-          <w:sz w:val="48"/>
-          <w:szCs w:val="48"/>
-          <w:lang w:bidi="ar-EG"/>
-        </w:rPr>
-      </w:pPr>
-    </w:p>
-    <w:p>
-      <w:pPr>
-        <w:tabs>
-          <w:tab w:val="left" w:pos="972"/>
-        </w:tabs>
-        <w:spacing w:after="0"/>
-        <w:rPr>
-          <w:rFonts w:hint="cs"/>
+      <w:r>
+        <w:rPr>
+          <w:color w:val="833C0B" w:themeColor="accent2" w:themeShade="80"/>
+          <w:sz w:val="48"/>
+          <w:szCs w:val="48"/>
+          <w:lang w:bidi="ar-EG"/>
+        </w:rPr>
+        <w:t>&lt;input type="color"&gt;</w:t>
+      </w:r>
+    </w:p>
+    <w:p>
+      <w:pPr>
+        <w:tabs>
+          <w:tab w:val="left" w:pos="972"/>
+        </w:tabs>
+        <w:spacing w:after="0"/>
+        <w:rPr>
+          <w:color w:val="833C0B" w:themeColor="accent2" w:themeShade="80"/>
+          <w:sz w:val="48"/>
+          <w:szCs w:val="48"/>
+          <w:lang w:bidi="ar-EG"/>
+        </w:rPr>
+      </w:pPr>
+    </w:p>
+    <w:p>
+      <w:pPr>
+        <w:tabs>
+          <w:tab w:val="left" w:pos="972"/>
+        </w:tabs>
+        <w:spacing w:after="0"/>
+        <w:rPr>
           <w:color w:val="833C0B" w:themeColor="accent2" w:themeShade="80"/>
           <w:sz w:val="48"/>
           <w:szCs w:val="48"/>
@@ -3233,7 +3177,6 @@
         </w:tabs>
         <w:spacing w:after="0"/>
         <w:rPr>
-          <w:rFonts w:hint="cs"/>
           <w:color w:val="833C0B" w:themeColor="accent2" w:themeShade="80"/>
           <w:sz w:val="48"/>
           <w:szCs w:val="48"/>

</xml_diff>

<commit_message>
New JavaNotes pdf Added
</commit_message>
<xml_diff>
--- a/HTML & CSS.docx
+++ b/HTML & CSS.docx
@@ -3258,165 +3258,6 @@
         <w:t>&lt;input type="color"&gt;</w:t>
       </w:r>
     </w:p>
-    <w:p>
-      <w:pPr>
-        <w:pStyle w:val="Normal"/>
-        <w:tabs>
-          <w:tab w:val="clear" w:pos="720"/>
-          <w:tab w:val="left" w:pos="972" w:leader="none"/>
-        </w:tabs>
-        <w:spacing w:before="0" w:after="0"/>
-        <w:rPr>
-          <w:rFonts w:ascii="29LT Bukra Bold" w:hAnsi="29LT Bukra Bold" w:cs="29LT Bukra Bold"/>
-          <w:sz w:val="40"/>
-          <w:szCs w:val="40"/>
-        </w:rPr>
-      </w:pPr>
-      <w:r>
-        <w:rPr>
-          <w:rFonts w:cs="29LT Bukra Bold" w:ascii="29LT Bukra Bold" w:hAnsi="29LT Bukra Bold"/>
-          <w:color w:themeColor="accent2" w:themeShade="80" w:val="833C0B"/>
-          <w:sz w:val="40"/>
-          <w:szCs w:val="40"/>
-          <w:lang w:bidi="ar-EG"/>
-        </w:rPr>
-        <w:t>…</w:t>
-      </w:r>
-      <w:r>
-        <w:rPr>
-          <w:rFonts w:cs="29LT Bukra Bold" w:ascii="29LT Bukra Bold" w:hAnsi="29LT Bukra Bold"/>
-          <w:color w:themeColor="accent2" w:themeShade="80" w:val="833C0B"/>
-          <w:sz w:val="40"/>
-          <w:szCs w:val="40"/>
-          <w:lang w:bidi="ar-EG"/>
-        </w:rPr>
-        <w:t>.</w:t>
-      </w:r>
-    </w:p>
-    <w:p>
-      <w:pPr>
-        <w:pStyle w:val="Normal"/>
-        <w:tabs>
-          <w:tab w:val="clear" w:pos="720"/>
-          <w:tab w:val="left" w:pos="972" w:leader="none"/>
-        </w:tabs>
-        <w:spacing w:before="0" w:after="0"/>
-        <w:rPr>
-          <w:rFonts w:ascii="29LT Bukra Bold" w:hAnsi="29LT Bukra Bold" w:cs="29LT Bukra Bold"/>
-          <w:sz w:val="40"/>
-          <w:szCs w:val="40"/>
-        </w:rPr>
-      </w:pPr>
-      <w:r>
-        <w:rPr>
-          <w:rFonts w:cs="29LT Bukra Bold" w:ascii="29LT Bukra Bold" w:hAnsi="29LT Bukra Bold"/>
-          <w:color w:themeColor="accent2" w:themeShade="80" w:val="833C0B"/>
-          <w:sz w:val="40"/>
-          <w:szCs w:val="40"/>
-          <w:lang w:bidi="ar-EG"/>
-        </w:rPr>
-        <w:t xml:space="preserve"> </w:t>
-      </w:r>
-    </w:p>
-    <w:p>
-      <w:pPr>
-        <w:pStyle w:val="Normal"/>
-        <w:tabs>
-          <w:tab w:val="clear" w:pos="720"/>
-          <w:tab w:val="left" w:pos="972" w:leader="none"/>
-        </w:tabs>
-        <w:spacing w:before="0" w:after="0"/>
-        <w:rPr>
-          <w:rFonts w:ascii="29LT Bukra Bold" w:hAnsi="29LT Bukra Bold" w:cs="29LT Bukra Bold"/>
-          <w:color w:themeColor="accent2" w:themeShade="80" w:val="833C0B"/>
-          <w:sz w:val="40"/>
-          <w:szCs w:val="40"/>
-          <w:lang w:bidi="ar-EG"/>
-        </w:rPr>
-      </w:pPr>
-      <w:r>
-        <w:rPr>
-          <w:rFonts w:cs="29LT Bukra Bold" w:ascii="29LT Bukra Bold" w:hAnsi="29LT Bukra Bold"/>
-          <w:color w:themeColor="accent2" w:themeShade="80" w:val="833C0B"/>
-          <w:sz w:val="40"/>
-          <w:szCs w:val="40"/>
-          <w:lang w:bidi="ar-EG"/>
-        </w:rPr>
-      </w:r>
-    </w:p>
-    <w:p>
-      <w:pPr>
-        <w:pStyle w:val="Normal"/>
-        <w:tabs>
-          <w:tab w:val="clear" w:pos="720"/>
-          <w:tab w:val="left" w:pos="972" w:leader="none"/>
-        </w:tabs>
-        <w:spacing w:before="0" w:after="0"/>
-        <w:rPr>
-          <w:rFonts w:ascii="29LT Bukra Bold" w:hAnsi="29LT Bukra Bold" w:cs="29LT Bukra Bold"/>
-          <w:color w:themeColor="accent2" w:themeShade="80" w:val="833C0B"/>
-          <w:sz w:val="40"/>
-          <w:szCs w:val="40"/>
-          <w:lang w:bidi="ar-EG"/>
-        </w:rPr>
-      </w:pPr>
-      <w:r>
-        <w:rPr>
-          <w:rFonts w:cs="29LT Bukra Bold" w:ascii="29LT Bukra Bold" w:hAnsi="29LT Bukra Bold"/>
-          <w:color w:themeColor="accent2" w:themeShade="80" w:val="833C0B"/>
-          <w:sz w:val="40"/>
-          <w:szCs w:val="40"/>
-          <w:lang w:bidi="ar-EG"/>
-        </w:rPr>
-      </w:r>
-    </w:p>
-    <w:p>
-      <w:pPr>
-        <w:pStyle w:val="Normal"/>
-        <w:tabs>
-          <w:tab w:val="clear" w:pos="720"/>
-          <w:tab w:val="left" w:pos="972" w:leader="none"/>
-        </w:tabs>
-        <w:spacing w:before="0" w:after="160"/>
-        <w:jc w:val="center"/>
-        <w:rPr>
-          <w:rFonts w:ascii="29LT Bukra Bold" w:hAnsi="29LT Bukra Bold" w:cs="29LT Bukra Bold"/>
-          <w:color w:themeColor="accent1" w:val="4472C4"/>
-          <w:sz w:val="40"/>
-          <w:szCs w:val="40"/>
-          <w:lang w:bidi="ar-EG"/>
-          <w14:shadow w14:blurRad="38100" w14:dist="25400" w14:dir="5400000" w14:sx="100000" w14:sy="100000" w14:kx="0" w14:ky="0" w14:algn="ctr">
-            <w14:srgbClr w14:val="6E747A">
-              <w14:alpha w14:val="57000"/>
-            </w14:srgbClr>
-          </w14:shadow>
-          <w14:textOutline w14:w="0" w14:cap="flat" w14:cmpd="sng" w14:algn="ctr">
-            <w14:noFill/>
-            <w14:prstDash w14:val="solid"/>
-            <w14:round/>
-          </w14:textOutline>
-        </w:rPr>
-      </w:pPr>
-      <w:r>
-        <w:rPr>
-          <w:rFonts w:cs="29LT Bukra Bold" w:ascii="29LT Bukra Bold" w:hAnsi="29LT Bukra Bold"/>
-          <w:color w:themeColor="accent1" w:val="4472C4"/>
-          <w:sz w:val="40"/>
-          <w:szCs w:val="40"/>
-          <w:lang w:bidi="ar-EG"/>
-          <w14:shadow w14:blurRad="38100" w14:dist="25400" w14:dir="5400000" w14:sx="100000" w14:sy="100000" w14:kx="0" w14:ky="0" w14:algn="ctr">
-            <w14:srgbClr w14:val="6E747A">
-              <w14:alpha w14:val="57000"/>
-            </w14:srgbClr>
-          </w14:shadow>
-          <w14:textOutline w14:w="0" w14:cap="flat" w14:cmpd="sng" w14:algn="ctr">
-            <w14:noFill/>
-            <w14:prstDash w14:val="solid"/>
-            <w14:round/>
-          </w14:textOutline>
-        </w:rPr>
-      </w:r>
-    </w:p>
     <w:sectPr>
       <w:type w:val="nextPage"/>
       <w:pgSz w:w="12240" w:h="15840"/>
@@ -3424,7 +3265,7 @@
       <w:pgNumType w:fmt="decimal"/>
       <w:formProt w:val="false"/>
       <w:textDirection w:val="lrTb"/>
-      <w:docGrid w:type="default" w:linePitch="360" w:charSpace="4294914047"/>
+      <w:docGrid w:type="default" w:linePitch="360" w:charSpace="0"/>
     </w:sectPr>
   </w:body>
 </w:document>
@@ -4098,6 +3939,7 @@
     <w:qFormat/>
     <w:pPr>
       <w:widowControl/>
+      <w:suppressAutoHyphens w:val="true"/>
       <w:bidi w:val="0"/>
       <w:spacing w:lineRule="auto" w:line="259" w:before="0" w:after="160"/>
       <w:jc w:val="left"/>

</xml_diff>